<commit_message>
PHP application + JS is now minified
</commit_message>
<xml_diff>
--- a/specification/dokumentace.docx
+++ b/specification/dokumentace.docx
@@ -20,6 +20,15 @@
     </w:p>
     <w:sdt>
       <w:sdtPr>
+        <w:rPr>
+          <w:rFonts w:asciiTheme="minorHAnsi" w:eastAsiaTheme="minorEastAsia" w:hAnsiTheme="minorHAnsi" w:cstheme="minorBidi"/>
+          <w:b w:val="0"/>
+          <w:bCs w:val="0"/>
+          <w:color w:val="auto"/>
+          <w:sz w:val="24"/>
+          <w:szCs w:val="24"/>
+          <w:lang w:val="cs-CZ"/>
+        </w:rPr>
         <w:id w:val="1607548748"/>
         <w:docPartObj>
           <w:docPartGallery w:val="Table of Contents"/>
@@ -28,12 +37,7 @@
       </w:sdtPr>
       <w:sdtEndPr>
         <w:rPr>
-          <w:rFonts w:asciiTheme="minorHAnsi" w:eastAsiaTheme="minorEastAsia" w:hAnsiTheme="minorHAnsi" w:cstheme="minorBidi"/>
           <w:noProof/>
-          <w:color w:val="auto"/>
-          <w:sz w:val="24"/>
-          <w:szCs w:val="24"/>
-          <w:lang w:val="cs-CZ"/>
         </w:rPr>
       </w:sdtEndPr>
       <w:sdtContent>
@@ -52,7 +56,13 @@
               <w:tab w:val="right" w:pos="8290"/>
             </w:tabs>
             <w:rPr>
-              <w:noProof/>
+              <w:b w:val="0"/>
+              <w:caps w:val="0"/>
+              <w:noProof/>
+              <w:sz w:val="24"/>
+              <w:szCs w:val="24"/>
+              <w:u w:val="none"/>
+              <w:lang w:val="en-US" w:eastAsia="ja-JP"/>
             </w:rPr>
           </w:pPr>
           <w:r>
@@ -92,7 +102,7 @@
             <w:rPr>
               <w:noProof/>
             </w:rPr>
-            <w:instrText xml:space="preserve"> PAGEREF _Toc273044678 \h </w:instrText>
+            <w:instrText xml:space="preserve"> PAGEREF _Toc273120761 \h </w:instrText>
           </w:r>
           <w:r>
             <w:rPr>
@@ -110,6 +120,637 @@
               <w:noProof/>
             </w:rPr>
             <w:t>2</w:t>
+          </w:r>
+          <w:r>
+            <w:rPr>
+              <w:noProof/>
+            </w:rPr>
+            <w:fldChar w:fldCharType="end"/>
+          </w:r>
+        </w:p>
+        <w:p>
+          <w:pPr>
+            <w:pStyle w:val="TOC2"/>
+            <w:tabs>
+              <w:tab w:val="right" w:pos="8290"/>
+            </w:tabs>
+            <w:rPr>
+              <w:b w:val="0"/>
+              <w:smallCaps w:val="0"/>
+              <w:noProof/>
+              <w:sz w:val="24"/>
+              <w:szCs w:val="24"/>
+              <w:lang w:val="en-US" w:eastAsia="ja-JP"/>
+            </w:rPr>
+          </w:pPr>
+          <w:r>
+            <w:rPr>
+              <w:noProof/>
+            </w:rPr>
+            <w:t>Vektorvý screencast</w:t>
+          </w:r>
+          <w:r>
+            <w:rPr>
+              <w:noProof/>
+            </w:rPr>
+            <w:tab/>
+          </w:r>
+          <w:r>
+            <w:rPr>
+              <w:noProof/>
+            </w:rPr>
+            <w:fldChar w:fldCharType="begin"/>
+          </w:r>
+          <w:r>
+            <w:rPr>
+              <w:noProof/>
+            </w:rPr>
+            <w:instrText xml:space="preserve"> PAGEREF _Toc273120762 \h </w:instrText>
+          </w:r>
+          <w:r>
+            <w:rPr>
+              <w:noProof/>
+            </w:rPr>
+          </w:r>
+          <w:r>
+            <w:rPr>
+              <w:noProof/>
+            </w:rPr>
+            <w:fldChar w:fldCharType="separate"/>
+          </w:r>
+          <w:r>
+            <w:rPr>
+              <w:noProof/>
+            </w:rPr>
+            <w:t>2</w:t>
+          </w:r>
+          <w:r>
+            <w:rPr>
+              <w:noProof/>
+            </w:rPr>
+            <w:fldChar w:fldCharType="end"/>
+          </w:r>
+        </w:p>
+        <w:p>
+          <w:pPr>
+            <w:pStyle w:val="TOC2"/>
+            <w:tabs>
+              <w:tab w:val="right" w:pos="8290"/>
+            </w:tabs>
+            <w:rPr>
+              <w:b w:val="0"/>
+              <w:smallCaps w:val="0"/>
+              <w:noProof/>
+              <w:sz w:val="24"/>
+              <w:szCs w:val="24"/>
+              <w:lang w:val="en-US" w:eastAsia="ja-JP"/>
+            </w:rPr>
+          </w:pPr>
+          <w:r>
+            <w:rPr>
+              <w:noProof/>
+            </w:rPr>
+            <w:t>Spuštění programu</w:t>
+          </w:r>
+          <w:r>
+            <w:rPr>
+              <w:noProof/>
+            </w:rPr>
+            <w:tab/>
+          </w:r>
+          <w:r>
+            <w:rPr>
+              <w:noProof/>
+            </w:rPr>
+            <w:fldChar w:fldCharType="begin"/>
+          </w:r>
+          <w:r>
+            <w:rPr>
+              <w:noProof/>
+            </w:rPr>
+            <w:instrText xml:space="preserve"> PAGEREF _Toc273120763 \h </w:instrText>
+          </w:r>
+          <w:r>
+            <w:rPr>
+              <w:noProof/>
+            </w:rPr>
+          </w:r>
+          <w:r>
+            <w:rPr>
+              <w:noProof/>
+            </w:rPr>
+            <w:fldChar w:fldCharType="separate"/>
+          </w:r>
+          <w:r>
+            <w:rPr>
+              <w:noProof/>
+            </w:rPr>
+            <w:t>2</w:t>
+          </w:r>
+          <w:r>
+            <w:rPr>
+              <w:noProof/>
+            </w:rPr>
+            <w:fldChar w:fldCharType="end"/>
+          </w:r>
+        </w:p>
+        <w:p>
+          <w:pPr>
+            <w:pStyle w:val="TOC2"/>
+            <w:tabs>
+              <w:tab w:val="right" w:pos="8290"/>
+            </w:tabs>
+            <w:rPr>
+              <w:b w:val="0"/>
+              <w:smallCaps w:val="0"/>
+              <w:noProof/>
+              <w:sz w:val="24"/>
+              <w:szCs w:val="24"/>
+              <w:lang w:val="en-US" w:eastAsia="ja-JP"/>
+            </w:rPr>
+          </w:pPr>
+          <w:r>
+            <w:rPr>
+              <w:noProof/>
+            </w:rPr>
+            <w:t>Uživatelské rozhraní a ovládání přehrávače videí</w:t>
+          </w:r>
+          <w:r>
+            <w:rPr>
+              <w:noProof/>
+            </w:rPr>
+            <w:tab/>
+          </w:r>
+          <w:r>
+            <w:rPr>
+              <w:noProof/>
+            </w:rPr>
+            <w:fldChar w:fldCharType="begin"/>
+          </w:r>
+          <w:r>
+            <w:rPr>
+              <w:noProof/>
+            </w:rPr>
+            <w:instrText xml:space="preserve"> PAGEREF _Toc273120764 \h </w:instrText>
+          </w:r>
+          <w:r>
+            <w:rPr>
+              <w:noProof/>
+            </w:rPr>
+          </w:r>
+          <w:r>
+            <w:rPr>
+              <w:noProof/>
+            </w:rPr>
+            <w:fldChar w:fldCharType="separate"/>
+          </w:r>
+          <w:r>
+            <w:rPr>
+              <w:noProof/>
+            </w:rPr>
+            <w:t>2</w:t>
+          </w:r>
+          <w:r>
+            <w:rPr>
+              <w:noProof/>
+            </w:rPr>
+            <w:fldChar w:fldCharType="end"/>
+          </w:r>
+        </w:p>
+        <w:p>
+          <w:pPr>
+            <w:pStyle w:val="TOC2"/>
+            <w:tabs>
+              <w:tab w:val="right" w:pos="8290"/>
+            </w:tabs>
+            <w:rPr>
+              <w:b w:val="0"/>
+              <w:smallCaps w:val="0"/>
+              <w:noProof/>
+              <w:sz w:val="24"/>
+              <w:szCs w:val="24"/>
+              <w:lang w:val="en-US" w:eastAsia="ja-JP"/>
+            </w:rPr>
+          </w:pPr>
+          <w:r>
+            <w:rPr>
+              <w:noProof/>
+            </w:rPr>
+            <w:t>Uživaltelské rozhraní a ovládání nahrávacího nástroje</w:t>
+          </w:r>
+          <w:r>
+            <w:rPr>
+              <w:noProof/>
+            </w:rPr>
+            <w:tab/>
+          </w:r>
+          <w:r>
+            <w:rPr>
+              <w:noProof/>
+            </w:rPr>
+            <w:fldChar w:fldCharType="begin"/>
+          </w:r>
+          <w:r>
+            <w:rPr>
+              <w:noProof/>
+            </w:rPr>
+            <w:instrText xml:space="preserve"> PAGEREF _Toc273120765 \h </w:instrText>
+          </w:r>
+          <w:r>
+            <w:rPr>
+              <w:noProof/>
+            </w:rPr>
+          </w:r>
+          <w:r>
+            <w:rPr>
+              <w:noProof/>
+            </w:rPr>
+            <w:fldChar w:fldCharType="separate"/>
+          </w:r>
+          <w:r>
+            <w:rPr>
+              <w:noProof/>
+            </w:rPr>
+            <w:t>2</w:t>
+          </w:r>
+          <w:r>
+            <w:rPr>
+              <w:noProof/>
+            </w:rPr>
+            <w:fldChar w:fldCharType="end"/>
+          </w:r>
+        </w:p>
+        <w:p>
+          <w:pPr>
+            <w:pStyle w:val="TOC1"/>
+            <w:tabs>
+              <w:tab w:val="right" w:pos="8290"/>
+            </w:tabs>
+            <w:rPr>
+              <w:b w:val="0"/>
+              <w:caps w:val="0"/>
+              <w:noProof/>
+              <w:sz w:val="24"/>
+              <w:szCs w:val="24"/>
+              <w:u w:val="none"/>
+              <w:lang w:val="en-US" w:eastAsia="ja-JP"/>
+            </w:rPr>
+          </w:pPr>
+          <w:r>
+            <w:rPr>
+              <w:noProof/>
+            </w:rPr>
+            <w:t>Programátorská dokumentace</w:t>
+          </w:r>
+          <w:r>
+            <w:rPr>
+              <w:noProof/>
+            </w:rPr>
+            <w:tab/>
+          </w:r>
+          <w:r>
+            <w:rPr>
+              <w:noProof/>
+            </w:rPr>
+            <w:fldChar w:fldCharType="begin"/>
+          </w:r>
+          <w:r>
+            <w:rPr>
+              <w:noProof/>
+            </w:rPr>
+            <w:instrText xml:space="preserve"> PAGEREF _Toc273120766 \h </w:instrText>
+          </w:r>
+          <w:r>
+            <w:rPr>
+              <w:noProof/>
+            </w:rPr>
+          </w:r>
+          <w:r>
+            <w:rPr>
+              <w:noProof/>
+            </w:rPr>
+            <w:fldChar w:fldCharType="separate"/>
+          </w:r>
+          <w:r>
+            <w:rPr>
+              <w:noProof/>
+            </w:rPr>
+            <w:t>3</w:t>
+          </w:r>
+          <w:r>
+            <w:rPr>
+              <w:noProof/>
+            </w:rPr>
+            <w:fldChar w:fldCharType="end"/>
+          </w:r>
+        </w:p>
+        <w:p>
+          <w:pPr>
+            <w:pStyle w:val="TOC2"/>
+            <w:tabs>
+              <w:tab w:val="right" w:pos="8290"/>
+            </w:tabs>
+            <w:rPr>
+              <w:b w:val="0"/>
+              <w:smallCaps w:val="0"/>
+              <w:noProof/>
+              <w:sz w:val="24"/>
+              <w:szCs w:val="24"/>
+              <w:lang w:val="en-US" w:eastAsia="ja-JP"/>
+            </w:rPr>
+          </w:pPr>
+          <w:r>
+            <w:rPr>
+              <w:noProof/>
+            </w:rPr>
+            <w:t>Anotace</w:t>
+          </w:r>
+          <w:r>
+            <w:rPr>
+              <w:noProof/>
+            </w:rPr>
+            <w:tab/>
+          </w:r>
+          <w:r>
+            <w:rPr>
+              <w:noProof/>
+            </w:rPr>
+            <w:fldChar w:fldCharType="begin"/>
+          </w:r>
+          <w:r>
+            <w:rPr>
+              <w:noProof/>
+            </w:rPr>
+            <w:instrText xml:space="preserve"> PAGEREF _Toc273120767 \h </w:instrText>
+          </w:r>
+          <w:r>
+            <w:rPr>
+              <w:noProof/>
+            </w:rPr>
+          </w:r>
+          <w:r>
+            <w:rPr>
+              <w:noProof/>
+            </w:rPr>
+            <w:fldChar w:fldCharType="separate"/>
+          </w:r>
+          <w:r>
+            <w:rPr>
+              <w:noProof/>
+            </w:rPr>
+            <w:t>3</w:t>
+          </w:r>
+          <w:r>
+            <w:rPr>
+              <w:noProof/>
+            </w:rPr>
+            <w:fldChar w:fldCharType="end"/>
+          </w:r>
+        </w:p>
+        <w:p>
+          <w:pPr>
+            <w:pStyle w:val="TOC2"/>
+            <w:tabs>
+              <w:tab w:val="right" w:pos="8290"/>
+            </w:tabs>
+            <w:rPr>
+              <w:b w:val="0"/>
+              <w:smallCaps w:val="0"/>
+              <w:noProof/>
+              <w:sz w:val="24"/>
+              <w:szCs w:val="24"/>
+              <w:lang w:val="en-US" w:eastAsia="ja-JP"/>
+            </w:rPr>
+          </w:pPr>
+          <w:r>
+            <w:rPr>
+              <w:noProof/>
+            </w:rPr>
+            <w:t>Podrobná specifikace</w:t>
+          </w:r>
+          <w:r>
+            <w:rPr>
+              <w:noProof/>
+            </w:rPr>
+            <w:tab/>
+          </w:r>
+          <w:r>
+            <w:rPr>
+              <w:noProof/>
+            </w:rPr>
+            <w:fldChar w:fldCharType="begin"/>
+          </w:r>
+          <w:r>
+            <w:rPr>
+              <w:noProof/>
+            </w:rPr>
+            <w:instrText xml:space="preserve"> PAGEREF _Toc273120768 \h </w:instrText>
+          </w:r>
+          <w:r>
+            <w:rPr>
+              <w:noProof/>
+            </w:rPr>
+          </w:r>
+          <w:r>
+            <w:rPr>
+              <w:noProof/>
+            </w:rPr>
+            <w:fldChar w:fldCharType="separate"/>
+          </w:r>
+          <w:r>
+            <w:rPr>
+              <w:noProof/>
+            </w:rPr>
+            <w:t>3</w:t>
+          </w:r>
+          <w:r>
+            <w:rPr>
+              <w:noProof/>
+            </w:rPr>
+            <w:fldChar w:fldCharType="end"/>
+          </w:r>
+        </w:p>
+        <w:p>
+          <w:pPr>
+            <w:pStyle w:val="TOC2"/>
+            <w:tabs>
+              <w:tab w:val="right" w:pos="8290"/>
+            </w:tabs>
+            <w:rPr>
+              <w:b w:val="0"/>
+              <w:smallCaps w:val="0"/>
+              <w:noProof/>
+              <w:sz w:val="24"/>
+              <w:szCs w:val="24"/>
+              <w:lang w:val="en-US" w:eastAsia="ja-JP"/>
+            </w:rPr>
+          </w:pPr>
+          <w:r>
+            <w:rPr>
+              <w:noProof/>
+            </w:rPr>
+            <w:t>Zprovoznění aplikace na webovém serveru</w:t>
+          </w:r>
+          <w:r>
+            <w:rPr>
+              <w:noProof/>
+            </w:rPr>
+            <w:tab/>
+          </w:r>
+          <w:r>
+            <w:rPr>
+              <w:noProof/>
+            </w:rPr>
+            <w:fldChar w:fldCharType="begin"/>
+          </w:r>
+          <w:r>
+            <w:rPr>
+              <w:noProof/>
+            </w:rPr>
+            <w:instrText xml:space="preserve"> PAGEREF _Toc273120769 \h </w:instrText>
+          </w:r>
+          <w:r>
+            <w:rPr>
+              <w:noProof/>
+            </w:rPr>
+          </w:r>
+          <w:r>
+            <w:rPr>
+              <w:noProof/>
+            </w:rPr>
+            <w:fldChar w:fldCharType="separate"/>
+          </w:r>
+          <w:r>
+            <w:rPr>
+              <w:noProof/>
+            </w:rPr>
+            <w:t>3</w:t>
+          </w:r>
+          <w:r>
+            <w:rPr>
+              <w:noProof/>
+            </w:rPr>
+            <w:fldChar w:fldCharType="end"/>
+          </w:r>
+        </w:p>
+        <w:p>
+          <w:pPr>
+            <w:pStyle w:val="TOC2"/>
+            <w:tabs>
+              <w:tab w:val="right" w:pos="8290"/>
+            </w:tabs>
+            <w:rPr>
+              <w:b w:val="0"/>
+              <w:smallCaps w:val="0"/>
+              <w:noProof/>
+              <w:sz w:val="24"/>
+              <w:szCs w:val="24"/>
+              <w:lang w:val="en-US" w:eastAsia="ja-JP"/>
+            </w:rPr>
+          </w:pPr>
+          <w:r>
+            <w:rPr>
+              <w:noProof/>
+            </w:rPr>
+            <w:t>Použití knihovny uvnitř HTML dokumentu</w:t>
+          </w:r>
+          <w:r>
+            <w:rPr>
+              <w:noProof/>
+            </w:rPr>
+            <w:tab/>
+          </w:r>
+          <w:r>
+            <w:rPr>
+              <w:noProof/>
+            </w:rPr>
+            <w:fldChar w:fldCharType="begin"/>
+          </w:r>
+          <w:r>
+            <w:rPr>
+              <w:noProof/>
+            </w:rPr>
+            <w:instrText xml:space="preserve"> PAGEREF _Toc273120770 \h </w:instrText>
+          </w:r>
+          <w:r>
+            <w:rPr>
+              <w:noProof/>
+            </w:rPr>
+          </w:r>
+          <w:r>
+            <w:rPr>
+              <w:noProof/>
+            </w:rPr>
+            <w:fldChar w:fldCharType="separate"/>
+          </w:r>
+          <w:r>
+            <w:rPr>
+              <w:noProof/>
+            </w:rPr>
+            <w:t>3</w:t>
+          </w:r>
+          <w:r>
+            <w:rPr>
+              <w:noProof/>
+            </w:rPr>
+            <w:fldChar w:fldCharType="end"/>
+          </w:r>
+        </w:p>
+        <w:p>
+          <w:pPr>
+            <w:pStyle w:val="TOC2"/>
+            <w:tabs>
+              <w:tab w:val="right" w:pos="8290"/>
+            </w:tabs>
+            <w:rPr>
+              <w:b w:val="0"/>
+              <w:smallCaps w:val="0"/>
+              <w:noProof/>
+              <w:sz w:val="24"/>
+              <w:szCs w:val="24"/>
+              <w:lang w:val="en-US" w:eastAsia="ja-JP"/>
+            </w:rPr>
+          </w:pPr>
+          <w:r>
+            <w:rPr>
+              <w:noProof/>
+            </w:rPr>
+            <w:t>Popis objektů</w:t>
+          </w:r>
+          <w:r>
+            <w:rPr>
+              <w:noProof/>
+            </w:rPr>
+            <w:tab/>
+          </w:r>
+          <w:r>
+            <w:rPr>
+              <w:noProof/>
+            </w:rPr>
+            <w:fldChar w:fldCharType="begin"/>
+          </w:r>
+          <w:r>
+            <w:rPr>
+              <w:noProof/>
+            </w:rPr>
+            <w:instrText xml:space="preserve"> PAGEREF _Toc273120771 \h </w:instrText>
+          </w:r>
+          <w:r>
+            <w:rPr>
+              <w:noProof/>
+            </w:rPr>
+          </w:r>
+          <w:r>
+            <w:rPr>
+              <w:noProof/>
+            </w:rPr>
+            <w:fldChar w:fldCharType="separate"/>
+          </w:r>
+          <w:r>
+            <w:rPr>
+              <w:noProof/>
+            </w:rPr>
+            <w:t>3</w:t>
           </w:r>
           <w:r>
             <w:rPr>
@@ -137,25 +778,29 @@
       <w:r>
         <w:br w:type="page"/>
       </w:r>
-    </w:p>
-    <w:p>
-      <w:pPr>
-        <w:pStyle w:val="Heading1"/>
-      </w:pPr>
-      <w:bookmarkStart w:id="0" w:name="_Toc273044678"/>
-      <w:r>
-        <w:lastRenderedPageBreak/>
-        <w:t>Uživatelská dokumentace</w:t>
-      </w:r>
+      <w:bookmarkStart w:id="0" w:name="_GoBack"/>
       <w:bookmarkEnd w:id="0"/>
     </w:p>
     <w:p>
       <w:pPr>
+        <w:pStyle w:val="Heading1"/>
+      </w:pPr>
+      <w:bookmarkStart w:id="1" w:name="_Toc273120761"/>
+      <w:r>
+        <w:lastRenderedPageBreak/>
+        <w:t>Uživatelská dokumentace</w:t>
+      </w:r>
+      <w:bookmarkEnd w:id="1"/>
+    </w:p>
+    <w:p>
+      <w:pPr>
         <w:pStyle w:val="Heading2"/>
       </w:pPr>
+      <w:bookmarkStart w:id="2" w:name="_Toc273120762"/>
       <w:r>
         <w:t>Vektorvý screencast</w:t>
       </w:r>
+      <w:bookmarkEnd w:id="2"/>
     </w:p>
     <w:p>
       <w:pPr>
@@ -209,9 +854,11 @@
       <w:pPr>
         <w:pStyle w:val="Heading2"/>
       </w:pPr>
+      <w:bookmarkStart w:id="3" w:name="_Toc273120763"/>
       <w:r>
         <w:t>Spuštění programu</w:t>
       </w:r>
+      <w:bookmarkEnd w:id="3"/>
     </w:p>
     <w:p>
       <w:pPr>
@@ -268,6 +915,7 @@
       <w:pPr>
         <w:pStyle w:val="Heading2"/>
       </w:pPr>
+      <w:bookmarkStart w:id="4" w:name="_Toc273120764"/>
       <w:r>
         <w:t>Uživatelské rozhraní a o</w:t>
       </w:r>
@@ -277,6 +925,7 @@
       <w:r>
         <w:t>přehrávače videí</w:t>
       </w:r>
+      <w:bookmarkEnd w:id="4"/>
     </w:p>
     <w:p>
       <w:pPr>
@@ -324,9 +973,11 @@
       <w:pPr>
         <w:pStyle w:val="Heading2"/>
       </w:pPr>
+      <w:bookmarkStart w:id="5" w:name="_Toc273120765"/>
       <w:r>
         <w:t>Uživaltelské rozhraní a ovládání nahrávacího nástroje</w:t>
       </w:r>
+      <w:bookmarkEnd w:id="5"/>
     </w:p>
     <w:p>
       <w:pPr>
@@ -436,25 +1087,31 @@
       <w:pPr>
         <w:pStyle w:val="Heading1"/>
       </w:pPr>
+      <w:bookmarkStart w:id="6" w:name="_Toc273120766"/>
       <w:r>
         <w:t>Programátorská dokumentace</w:t>
       </w:r>
+      <w:bookmarkEnd w:id="6"/>
     </w:p>
     <w:p>
       <w:pPr>
         <w:pStyle w:val="Heading2"/>
       </w:pPr>
+      <w:bookmarkStart w:id="7" w:name="_Toc273120767"/>
       <w:r>
         <w:t>Anotace</w:t>
       </w:r>
+      <w:bookmarkEnd w:id="7"/>
     </w:p>
     <w:p>
       <w:pPr>
         <w:pStyle w:val="Heading2"/>
       </w:pPr>
+      <w:bookmarkStart w:id="8" w:name="_Toc273120768"/>
       <w:r>
         <w:t>Podrobná specifikace</w:t>
       </w:r>
+      <w:bookmarkEnd w:id="8"/>
     </w:p>
     <w:p>
       <w:pPr>
@@ -472,9 +1129,11 @@
       <w:pPr>
         <w:pStyle w:val="Heading2"/>
       </w:pPr>
+      <w:bookmarkStart w:id="9" w:name="_Toc273120769"/>
       <w:r>
         <w:t>Zprovoznění aplikace na webovém serveru</w:t>
       </w:r>
+      <w:bookmarkEnd w:id="9"/>
     </w:p>
     <w:p>
       <w:pPr>
@@ -552,6 +1211,7 @@
       <w:pPr>
         <w:pStyle w:val="Heading2"/>
       </w:pPr>
+      <w:bookmarkStart w:id="10" w:name="_Toc273120770"/>
       <w:r>
         <w:t xml:space="preserve">Použití knihovny </w:t>
       </w:r>
@@ -561,6 +1221,7 @@
       <w:r>
         <w:t>HTML dokumentu</w:t>
       </w:r>
+      <w:bookmarkEnd w:id="10"/>
     </w:p>
     <w:p>
       <w:pPr>
@@ -605,9 +1266,11 @@
       <w:pPr>
         <w:pStyle w:val="Heading2"/>
       </w:pPr>
+      <w:bookmarkStart w:id="11" w:name="_Toc273120771"/>
       <w:r>
         <w:t>Popis objektů</w:t>
       </w:r>
+      <w:bookmarkEnd w:id="11"/>
     </w:p>
     <w:p>
       <w:pPr>
@@ -629,8 +1292,6 @@
           <w:numId w:val="9"/>
         </w:numPr>
       </w:pPr>
-      <w:bookmarkStart w:id="1" w:name="_GoBack"/>
-      <w:bookmarkEnd w:id="1"/>
     </w:p>
     <w:sectPr>
       <w:footerReference w:type="even" r:id="rId9"/>
@@ -784,18 +1445,7 @@
                   <w:color w:val="595959" w:themeColor="text1" w:themeTint="A6"/>
                   <w:lang w:val="en-US"/>
                 </w:rPr>
-                <w:t>Ročníkový projekt</w:t>
-              </w:r>
-              <w:r>
-                <w:rPr>
-                  <w:rFonts w:ascii="Calibri" w:hAnsi="Calibri"/>
-                  <w:b/>
-                  <w:bCs/>
-                  <w:caps/>
-                  <w:color w:val="595959" w:themeColor="text1" w:themeTint="A6"/>
-                  <w:lang w:val="en-US"/>
-                </w:rPr>
-                <w:t xml:space="preserve"> – Šimon Rozsíval</w:t>
+                <w:t>Ročníkový projekt – Šimon Rozsíval</w:t>
               </w:r>
             </w:sdtContent>
           </w:sdt>
@@ -858,9 +1508,6 @@
               </w:rPr>
               <w:alias w:val="Title"/>
               <w:id w:val="176972171"/>
-              <w:placeholder>
-                <w:docPart w:val="79D6F5B1169C5F45980894ED5B1E0141"/>
-              </w:placeholder>
               <w:dataBinding w:prefixMappings="xmlns:ns0='http://schemas.openxmlformats.org/package/2006/metadata/core-properties' xmlns:ns1='http://purl.org/dc/elements/1.1/'" w:xpath="/ns0:coreProperties[1]/ns1:title[1]" w:storeItemID="{6C3C8BC8-F283-45AE-878A-BAB7291924A1}"/>
               <w:text/>
             </w:sdtPr>
@@ -873,17 +1520,7 @@
                   <w:caps/>
                   <w:color w:val="595959" w:themeColor="text1" w:themeTint="A6"/>
                 </w:rPr>
-                <w:t>Ročníkový projekt</w:t>
-              </w:r>
-              <w:r>
-                <w:rPr>
-                  <w:rFonts w:ascii="Calibri" w:hAnsi="Calibri"/>
-                  <w:b/>
-                  <w:bCs/>
-                  <w:caps/>
-                  <w:color w:val="595959" w:themeColor="text1" w:themeTint="A6"/>
-                </w:rPr>
-                <w:t xml:space="preserve"> – Šimon Rozsíval</w:t>
+                <w:t>Ročníkový projekt – Šimon Rozsíval</w:t>
               </w:r>
             </w:sdtContent>
           </w:sdt>
@@ -2421,7 +3058,6 @@
     <w:next w:val="Normal"/>
     <w:autoRedefine/>
     <w:uiPriority w:val="39"/>
-    <w:semiHidden/>
     <w:unhideWhenUsed/>
     <w:rsid w:val="00905C2C"/>
     <w:rPr>
@@ -3005,7 +3641,6 @@
     <w:next w:val="Normal"/>
     <w:autoRedefine/>
     <w:uiPriority w:val="39"/>
-    <w:semiHidden/>
     <w:unhideWhenUsed/>
     <w:rsid w:val="00905C2C"/>
     <w:rPr>
@@ -3193,41 +3828,7 @@
 </file>
 
 <file path=word/glossary/document.xml><?xml version="1.0" encoding="utf-8"?>
-<w:glossaryDocument xmlns:wpc="http://schemas.microsoft.com/office/word/2010/wordprocessingCanvas" xmlns:mo="http://schemas.microsoft.com/office/mac/office/2008/main" xmlns:mc="http://schemas.openxmlformats.org/markup-compatibility/2006" xmlns:mv="urn:schemas-microsoft-com:mac:vml" xmlns:o="urn:schemas-microsoft-com:office:office" xmlns:r="http://schemas.openxmlformats.org/officeDocument/2006/relationships" xmlns:m="http://schemas.openxmlformats.org/officeDocument/2006/math" xmlns:v="urn:schemas-microsoft-com:vml" xmlns:wp14="http://schemas.microsoft.com/office/word/2010/wordprocessingDrawing" xmlns:wp="http://schemas.openxmlformats.org/drawingml/2006/wordprocessingDrawing" xmlns:w10="urn:schemas-microsoft-com:office:word" xmlns:w="http://schemas.openxmlformats.org/wordprocessingml/2006/main" xmlns:w14="http://schemas.microsoft.com/office/word/2010/wordml" xmlns:wpg="http://schemas.microsoft.com/office/word/2010/wordprocessingGroup" xmlns:wpi="http://schemas.microsoft.com/office/word/2010/wordprocessingInk" xmlns:wne="http://schemas.microsoft.com/office/word/2006/wordml" xmlns:wps="http://schemas.microsoft.com/office/word/2010/wordprocessingShape" mc:Ignorable="w14 wp14">
-  <w:docParts>
-    <w:docPart>
-      <w:docPartPr>
-        <w:name w:val="1CFBC7C7787FB14A842F81019179FCC4"/>
-        <w:category>
-          <w:name w:val="General"/>
-          <w:gallery w:val="placeholder"/>
-        </w:category>
-        <w:types>
-          <w:type w:val="bbPlcHdr"/>
-        </w:types>
-        <w:behaviors>
-          <w:behavior w:val="content"/>
-        </w:behaviors>
-        <w:guid w:val="{262E98B6-91C3-F44C-ABE2-B86C37942919}"/>
-      </w:docPartPr>
-      <w:docPartBody>
-        <w:p>
-          <w:pPr>
-            <w:pStyle w:val="1CFBC7C7787FB14A842F81019179FCC4"/>
-          </w:pPr>
-          <w:r>
-            <w:rPr>
-              <w:b/>
-              <w:bCs/>
-              <w:caps/>
-            </w:rPr>
-            <w:t>Type the document title</w:t>
-          </w:r>
-        </w:p>
-      </w:docPartBody>
-    </w:docPart>
-  </w:docParts>
-</w:glossaryDocument>
+<w:glossaryDocument xmlns:wpc="http://schemas.microsoft.com/office/word/2010/wordprocessingCanvas" xmlns:mo="http://schemas.microsoft.com/office/mac/office/2008/main" xmlns:mc="http://schemas.openxmlformats.org/markup-compatibility/2006" xmlns:mv="urn:schemas-microsoft-com:mac:vml" xmlns:o="urn:schemas-microsoft-com:office:office" xmlns:r="http://schemas.openxmlformats.org/officeDocument/2006/relationships" xmlns:m="http://schemas.openxmlformats.org/officeDocument/2006/math" xmlns:v="urn:schemas-microsoft-com:vml" xmlns:wp14="http://schemas.microsoft.com/office/word/2010/wordprocessingDrawing" xmlns:wp="http://schemas.openxmlformats.org/drawingml/2006/wordprocessingDrawing" xmlns:w10="urn:schemas-microsoft-com:office:word" xmlns:w="http://schemas.openxmlformats.org/wordprocessingml/2006/main" xmlns:w14="http://schemas.microsoft.com/office/word/2010/wordml" xmlns:wpg="http://schemas.microsoft.com/office/word/2010/wordprocessingGroup" xmlns:wpi="http://schemas.microsoft.com/office/word/2010/wordprocessingInk" xmlns:wne="http://schemas.microsoft.com/office/word/2006/wordml" xmlns:wps="http://schemas.microsoft.com/office/word/2010/wordprocessingShape" mc:Ignorable="w14 wp14"/>
 </file>
 
 <file path=word/glossary/fontTable.xml><?xml version="1.0" encoding="utf-8"?>
@@ -3244,14 +3845,14 @@
     <w:charset w:val="00"/>
     <w:family w:val="auto"/>
     <w:pitch w:val="variable"/>
-    <w:sig w:usb0="E0002AFF" w:usb1="C0007841" w:usb2="00000009" w:usb3="00000000" w:csb0="000001FF" w:csb1="00000000"/>
+    <w:sig w:usb0="00000003" w:usb1="00000000" w:usb2="00000000" w:usb3="00000000" w:csb0="00000001" w:csb1="00000000"/>
   </w:font>
   <w:font w:name="Courier New">
     <w:panose1 w:val="02070309020205020404"/>
     <w:charset w:val="00"/>
     <w:family w:val="auto"/>
     <w:pitch w:val="variable"/>
-    <w:sig w:usb0="E0002AFF" w:usb1="C0007843" w:usb2="00000009" w:usb3="00000000" w:csb0="000001FF" w:csb1="00000000"/>
+    <w:sig w:usb0="00000003" w:usb1="00000000" w:usb2="00000000" w:usb3="00000000" w:csb0="00000001" w:csb1="00000000"/>
   </w:font>
   <w:font w:name="Wingdings">
     <w:panose1 w:val="05000000000000000000"/>
@@ -3293,16 +3894,16 @@
   <w:font w:name="Lucida Grande">
     <w:panose1 w:val="020B0600040502020204"/>
     <w:charset w:val="00"/>
-    <w:family w:val="roman"/>
-    <w:notTrueType/>
-    <w:pitch w:val="default"/>
+    <w:family w:val="auto"/>
+    <w:pitch w:val="variable"/>
+    <w:sig w:usb0="00000003" w:usb1="00000000" w:usb2="00000000" w:usb3="00000000" w:csb0="00000001" w:csb1="00000000"/>
   </w:font>
   <w:font w:name="Arial">
     <w:panose1 w:val="020B0604020202020204"/>
     <w:charset w:val="00"/>
     <w:family w:val="auto"/>
     <w:pitch w:val="variable"/>
-    <w:sig w:usb0="E0002AFF" w:usb1="C0007843" w:usb2="00000009" w:usb3="00000000" w:csb0="000001FF" w:csb1="00000000"/>
+    <w:sig w:usb0="00000003" w:usb1="00000000" w:usb2="00000000" w:usb3="00000000" w:csb0="00000001" w:csb1="00000000"/>
   </w:font>
 </w:fonts>
 </file>
@@ -3321,6 +3922,7 @@
   </w:compat>
   <w:rsids>
     <w:rsidRoot w:val="009C08F7"/>
+    <w:rsid w:val="003B58DE"/>
     <w:rsid w:val="009C08F7"/>
   </w:rsids>
   <m:mathPr>
@@ -4065,7 +4667,7 @@
 </file>
 
 <file path=customXml/itemProps1.xml><?xml version="1.0" encoding="utf-8"?>
-<ds:datastoreItem xmlns:ds="http://schemas.openxmlformats.org/officeDocument/2006/customXml" ds:itemID="{871A3DC7-7801-8F42-8406-6EFB9EF8236B}">
+<ds:datastoreItem xmlns:ds="http://schemas.openxmlformats.org/officeDocument/2006/customXml" ds:itemID="{A843A213-1FE0-3E43-8ACB-ED6BC43D11A5}">
   <ds:schemaRefs>
     <ds:schemaRef ds:uri="http://schemas.openxmlformats.org/officeDocument/2006/bibliography"/>
   </ds:schemaRefs>

</xml_diff>

<commit_message>
Some polishing + documentation (in Czech)
</commit_message>
<xml_diff>
--- a/specification/dokumentace.docx
+++ b/specification/dokumentace.docx
@@ -809,31 +809,24 @@
     </w:p>
     <w:p>
       <w:r>
-        <w:t xml:space="preserve">Nástroje jsou </w:t>
-      </w:r>
-      <w:r>
-        <w:t>určeny pro</w:t>
-      </w:r>
-      <w:r>
-        <w:t xml:space="preserve"> běh na webovém serveru a</w:t>
-      </w:r>
-      <w:r>
-        <w:t xml:space="preserve"> spouštění ve webovém prohlížeči</w:t>
-      </w:r>
-      <w:r>
-        <w:t xml:space="preserve">. </w:t>
-      </w:r>
-      <w:r>
-        <w:t xml:space="preserve">Webový server musí </w:t>
-      </w:r>
-      <w:r>
-        <w:t>mít nainstalovanou kniho</w:t>
-      </w:r>
-      <w:r>
-        <w:t>vnu PHP ve verzi 5.4 nebo vyšší a databázi MySQL ve verzi 5.5 nebo vyšší.</w:t>
-      </w:r>
-      <w:r>
-        <w:t xml:space="preserve"> </w:t>
+        <w:t>Aplikace běží na webovém serveru a pro přístup k ní j</w:t>
+      </w:r>
+      <w:r>
+        <w:t>e třeba využít webový prohlížeč, který splňuje minimální požadavky aplikace (viz příslušná sekce).</w:t>
+      </w:r>
+      <w:r>
+        <w:t xml:space="preserve"> Pro spuštění aplikace zadejte do adresního řádku prohlížeče adresu videa – např. </w:t>
+      </w:r>
+      <w:hyperlink r:id="rId9" w:history="1">
+        <w:r>
+          <w:rPr>
+            <w:rStyle w:val="Hyperlink"/>
+          </w:rPr>
+          <w:t>http://www.rozsival.com/khan-academy</w:t>
+        </w:r>
+      </w:hyperlink>
+      <w:r>
+        <w:t xml:space="preserve"> a stiskněte klávesu enter.</w:t>
       </w:r>
     </w:p>
     <w:p>
@@ -841,52 +834,7 @@
         <w:pStyle w:val="Heading3"/>
       </w:pPr>
       <w:r>
-        <w:t>Konfigurace PHP aplikace</w:t>
-      </w:r>
-    </w:p>
-    <w:p>
-      <w:r>
-        <w:rPr>
-          <w:highlight w:val="yellow"/>
-        </w:rPr>
-        <w:t xml:space="preserve">// </w:t>
-      </w:r>
-      <w:r>
-        <w:rPr>
-          <w:highlight w:val="yellow"/>
-        </w:rPr>
-        <w:t xml:space="preserve">@TODO: </w:t>
-      </w:r>
-      <w:r>
-        <w:rPr>
-          <w:highlight w:val="yellow"/>
-        </w:rPr>
-        <w:t>„NETTE SKELETON“ instalace</w:t>
-      </w:r>
-    </w:p>
-    <w:p>
-      <w:pPr>
-        <w:pStyle w:val="Heading3"/>
-      </w:pPr>
-      <w:r>
         <w:t>Spuštění nástrojů pro tvorbu a přehrávání videa</w:t>
-      </w:r>
-    </w:p>
-    <w:p>
-      <w:r>
-        <w:t>Ve chvíli, kdy jsou již zdrojové kódy umístěny ve správných adres</w:t>
-      </w:r>
-      <w:r>
-        <w:t xml:space="preserve">ářích a správně nakonfigurovány a webový server je spuštěn, </w:t>
-      </w:r>
-      <w:r>
-        <w:t xml:space="preserve">je možné spustit vlastní nástroje. </w:t>
-      </w:r>
-      <w:r>
-        <w:t xml:space="preserve">Zadejte ve webovém prohlížeči adresu </w:t>
-      </w:r>
-      <w:r>
-        <w:t>serveru a přejděte na ni.</w:t>
       </w:r>
     </w:p>
     <w:p>
@@ -948,7 +896,7 @@
                     </pic:cNvPicPr>
                   </pic:nvPicPr>
                   <pic:blipFill>
-                    <a:blip r:embed="rId9">
+                    <a:blip r:embed="rId10">
                       <a:extLst>
                         <a:ext uri="{28A0092B-C50C-407E-A947-70E740481C1C}">
                           <a14:useLocalDpi xmlns:a14="http://schemas.microsoft.com/office/drawing/2010/main" val="0"/>
@@ -1008,9 +956,6 @@
       <w:r>
         <w:t>Na úvodní stránce je také tlačítko pro spuštění nástroje pro záznam videa.</w:t>
       </w:r>
-      <w:r>
-        <w:t xml:space="preserve"> </w:t>
-      </w:r>
     </w:p>
     <w:p>
       <w:pPr>
@@ -1308,16 +1253,115 @@
       <w:r>
         <w:t xml:space="preserve"> </w:t>
       </w:r>
-      <w:bookmarkStart w:id="3" w:name="_GoBack"/>
+    </w:p>
+    <w:p>
+      <w:pPr>
+        <w:pStyle w:val="Heading3"/>
+      </w:pPr>
+      <w:r>
+        <w:t>Požadavky na vlastnosti webového prohlížeče</w:t>
+      </w:r>
+    </w:p>
+    <w:p>
+      <w:r>
+        <w:t xml:space="preserve">Aplikace využívá několik technologií, které nejsou </w:t>
+      </w:r>
+      <w:r>
+        <w:t>podporovány staršími prohlížeč</w:t>
+      </w:r>
+      <w:r>
+        <w:t>i, avšak většina moderních prohlížečů je již má. Ujistěte se tedy, že používáte prohlížeč, který má podporu pro:</w:t>
+      </w:r>
+    </w:p>
+    <w:p>
+      <w:pPr>
+        <w:pStyle w:val="ListParagraph"/>
+        <w:numPr>
+          <w:ilvl w:val="0"/>
+          <w:numId w:val="11"/>
+        </w:numPr>
+        <w:rPr>
+          <w:highlight w:val="yellow"/>
+        </w:rPr>
+      </w:pPr>
+      <w:r>
+        <w:rPr>
+          <w:highlight w:val="yellow"/>
+        </w:rPr>
+        <w:t>HTML5 Canvas 2D API</w:t>
+      </w:r>
+    </w:p>
+    <w:p>
+      <w:pPr>
+        <w:pStyle w:val="ListParagraph"/>
+        <w:numPr>
+          <w:ilvl w:val="0"/>
+          <w:numId w:val="11"/>
+        </w:numPr>
+        <w:rPr>
+          <w:highlight w:val="yellow"/>
+        </w:rPr>
+      </w:pPr>
+      <w:r>
+        <w:rPr>
+          <w:highlight w:val="yellow"/>
+        </w:rPr>
+        <w:t>HTML5 Web Audio API</w:t>
+      </w:r>
+    </w:p>
+    <w:p>
+      <w:pPr>
+        <w:pStyle w:val="ListParagraph"/>
+        <w:numPr>
+          <w:ilvl w:val="1"/>
+          <w:numId w:val="11"/>
+        </w:numPr>
+        <w:rPr>
+          <w:highlight w:val="yellow"/>
+        </w:rPr>
+      </w:pPr>
+      <w:r>
+        <w:rPr>
+          <w:highlight w:val="yellow"/>
+        </w:rPr>
+        <w:t>Podpora MP3</w:t>
+      </w:r>
+    </w:p>
+    <w:p>
+      <w:pPr>
+        <w:pStyle w:val="ListParagraph"/>
+        <w:numPr>
+          <w:ilvl w:val="0"/>
+          <w:numId w:val="11"/>
+        </w:numPr>
+        <w:rPr>
+          <w:highlight w:val="yellow"/>
+        </w:rPr>
+      </w:pPr>
+      <w:r>
+        <w:rPr>
+          <w:highlight w:val="yellow"/>
+        </w:rPr>
+        <w:t>getUserMedia</w:t>
+      </w:r>
+    </w:p>
+    <w:p>
+      <w:pPr>
+        <w:pStyle w:val="Heading1"/>
+      </w:pPr>
+      <w:bookmarkStart w:id="3" w:name="_Toc273120766"/>
+      <w:r>
+        <w:t>Programátorská dokumentace</w:t>
+      </w:r>
       <w:bookmarkEnd w:id="3"/>
     </w:p>
     <w:p>
       <w:pPr>
-        <w:pStyle w:val="Heading1"/>
-      </w:pPr>
-      <w:bookmarkStart w:id="4" w:name="_Toc273120766"/>
-      <w:r>
-        <w:t>Programátorská dokumentace</w:t>
+        <w:pStyle w:val="Heading2"/>
+      </w:pPr>
+      <w:bookmarkStart w:id="4" w:name="_Toc273120767"/>
+      <w:r>
+        <w:t>Anotace</w:t>
       </w:r>
       <w:bookmarkEnd w:id="4"/>
     </w:p>
@@ -1325,21 +1369,11 @@
       <w:pPr>
         <w:pStyle w:val="Heading2"/>
       </w:pPr>
-      <w:bookmarkStart w:id="5" w:name="_Toc273120767"/>
-      <w:r>
-        <w:t>Anotace</w:t>
+      <w:bookmarkStart w:id="5" w:name="_Toc273120768"/>
+      <w:r>
+        <w:t>Podrobná specifikace</w:t>
       </w:r>
       <w:bookmarkEnd w:id="5"/>
-    </w:p>
-    <w:p>
-      <w:pPr>
-        <w:pStyle w:val="Heading2"/>
-      </w:pPr>
-      <w:bookmarkStart w:id="6" w:name="_Toc273120768"/>
-      <w:r>
-        <w:t>Podrobná specifikace</w:t>
-      </w:r>
-      <w:bookmarkEnd w:id="6"/>
     </w:p>
     <w:p>
       <w:pPr>
@@ -1357,11 +1391,11 @@
       <w:pPr>
         <w:pStyle w:val="Heading2"/>
       </w:pPr>
-      <w:bookmarkStart w:id="7" w:name="_Toc273120769"/>
+      <w:bookmarkStart w:id="6" w:name="_Toc273120769"/>
       <w:r>
         <w:t>Zprovoznění aplikace na webovém serveru</w:t>
       </w:r>
-      <w:bookmarkEnd w:id="7"/>
+      <w:bookmarkEnd w:id="6"/>
     </w:p>
     <w:p>
       <w:pPr>
@@ -1469,7 +1503,7 @@
       <w:pPr>
         <w:pStyle w:val="Heading2"/>
       </w:pPr>
-      <w:bookmarkStart w:id="8" w:name="_Toc273120770"/>
+      <w:bookmarkStart w:id="7" w:name="_Toc273120770"/>
       <w:r>
         <w:t xml:space="preserve">Použití knihovny </w:t>
       </w:r>
@@ -1479,6 +1513,98 @@
       <w:r>
         <w:t>HTML dokumentu</w:t>
       </w:r>
+      <w:bookmarkEnd w:id="7"/>
+    </w:p>
+    <w:p>
+      <w:r>
+        <w:t>Pro použití knihovny uvnitř HTML dokumentu, j</w:t>
+      </w:r>
+      <w:r>
+        <w:t xml:space="preserve">e třeba přidat odkaz na soubor </w:t>
+      </w:r>
+      <w:r>
+        <w:rPr>
+          <w:i/>
+        </w:rPr>
+        <w:t>vector-video.min.js</w:t>
+      </w:r>
+      <w:r>
+        <w:t xml:space="preserve"> před </w:t>
+      </w:r>
+      <w:r>
+        <w:t xml:space="preserve">ukončovací značku </w:t>
+      </w:r>
+      <w:r>
+        <w:rPr>
+          <w:i/>
+        </w:rPr>
+        <w:t>&lt;/body&gt;</w:t>
+      </w:r>
+      <w:r>
+        <w:rPr>
+          <w:i/>
+        </w:rPr>
+        <w:t>, např.</w:t>
+      </w:r>
+      <w:r>
+        <w:t>:</w:t>
+      </w:r>
+    </w:p>
+    <w:p>
+      <w:pPr>
+        <w:rPr>
+          <w:i/>
+        </w:rPr>
+      </w:pPr>
+      <w:r>
+        <w:rPr>
+          <w:i/>
+        </w:rPr>
+        <w:t>&lt;script src=“</w:t>
+      </w:r>
+      <w:r>
+        <w:rPr>
+          <w:i/>
+        </w:rPr>
+        <w:t>js/libs/</w:t>
+      </w:r>
+      <w:r>
+        <w:rPr>
+          <w:i/>
+        </w:rPr>
+        <w:t>vector-video.min.js“&gt;&lt;/script&gt;</w:t>
+      </w:r>
+    </w:p>
+    <w:p>
+      <w:r>
+        <w:t>Ke stránce „nahrávače“ musí být obdobně přidá</w:t>
+      </w:r>
+      <w:r>
+        <w:t>n také skript knihovny Record</w:t>
+      </w:r>
+      <w:r>
+        <w:t>.js</w:t>
+      </w:r>
+      <w:r>
+        <w:t xml:space="preserve"> (viz ukázkový projekt)</w:t>
+      </w:r>
+      <w:r>
+        <w:t>.</w:t>
+      </w:r>
+    </w:p>
+    <w:p>
+      <w:pPr>
+        <w:pStyle w:val="Heading3"/>
+      </w:pPr>
+      <w:r>
+        <w:t>Vytvoření přehrávače</w:t>
+      </w:r>
+    </w:p>
+    <w:p>
+      <w:r>
+        <w:t xml:space="preserve">Pro vytvoření přehrávače </w:t>
+      </w:r>
+      <w:bookmarkStart w:id="8" w:name="_GoBack"/>
       <w:bookmarkEnd w:id="8"/>
     </w:p>
     <w:p>
@@ -1489,9 +1615,6 @@
           <w:numId w:val="8"/>
         </w:numPr>
       </w:pPr>
-      <w:r>
-        <w:t>Script tag</w:t>
-      </w:r>
     </w:p>
     <w:p>
       <w:pPr>
@@ -1548,8 +1671,8 @@
       </w:pPr>
     </w:p>
     <w:sectPr>
-      <w:footerReference w:type="even" r:id="rId10"/>
-      <w:footerReference w:type="default" r:id="rId11"/>
+      <w:footerReference w:type="even" r:id="rId11"/>
+      <w:footerReference w:type="default" r:id="rId12"/>
       <w:pgSz w:w="11900" w:h="16840"/>
       <w:pgMar w:top="1440" w:right="1800" w:bottom="1440" w:left="1800" w:header="708" w:footer="708" w:gutter="0"/>
       <w:cols w:space="708"/>
@@ -2092,6 +2215,119 @@
     </w:lvl>
   </w:abstractNum>
   <w:abstractNum w:abstractNumId="2">
+    <w:nsid w:val="07545B77"/>
+    <w:multiLevelType w:val="hybridMultilevel"/>
+    <w:tmpl w:val="667C1E5A"/>
+    <w:lvl w:ilvl="0" w:tplc="04090001">
+      <w:start w:val="1"/>
+      <w:numFmt w:val="bullet"/>
+      <w:lvlText w:val=""/>
+      <w:lvlJc w:val="left"/>
+      <w:pPr>
+        <w:ind w:left="720" w:hanging="360"/>
+      </w:pPr>
+      <w:rPr>
+        <w:rFonts w:ascii="Symbol" w:hAnsi="Symbol" w:hint="default"/>
+      </w:rPr>
+    </w:lvl>
+    <w:lvl w:ilvl="1" w:tplc="04090003">
+      <w:start w:val="1"/>
+      <w:numFmt w:val="bullet"/>
+      <w:lvlText w:val="o"/>
+      <w:lvlJc w:val="left"/>
+      <w:pPr>
+        <w:ind w:left="1440" w:hanging="360"/>
+      </w:pPr>
+      <w:rPr>
+        <w:rFonts w:ascii="Courier New" w:hAnsi="Courier New" w:hint="default"/>
+      </w:rPr>
+    </w:lvl>
+    <w:lvl w:ilvl="2" w:tplc="04090005" w:tentative="1">
+      <w:start w:val="1"/>
+      <w:numFmt w:val="bullet"/>
+      <w:lvlText w:val=""/>
+      <w:lvlJc w:val="left"/>
+      <w:pPr>
+        <w:ind w:left="2160" w:hanging="360"/>
+      </w:pPr>
+      <w:rPr>
+        <w:rFonts w:ascii="Wingdings" w:hAnsi="Wingdings" w:hint="default"/>
+      </w:rPr>
+    </w:lvl>
+    <w:lvl w:ilvl="3" w:tplc="04090001" w:tentative="1">
+      <w:start w:val="1"/>
+      <w:numFmt w:val="bullet"/>
+      <w:lvlText w:val=""/>
+      <w:lvlJc w:val="left"/>
+      <w:pPr>
+        <w:ind w:left="2880" w:hanging="360"/>
+      </w:pPr>
+      <w:rPr>
+        <w:rFonts w:ascii="Symbol" w:hAnsi="Symbol" w:hint="default"/>
+      </w:rPr>
+    </w:lvl>
+    <w:lvl w:ilvl="4" w:tplc="04090003" w:tentative="1">
+      <w:start w:val="1"/>
+      <w:numFmt w:val="bullet"/>
+      <w:lvlText w:val="o"/>
+      <w:lvlJc w:val="left"/>
+      <w:pPr>
+        <w:ind w:left="3600" w:hanging="360"/>
+      </w:pPr>
+      <w:rPr>
+        <w:rFonts w:ascii="Courier New" w:hAnsi="Courier New" w:hint="default"/>
+      </w:rPr>
+    </w:lvl>
+    <w:lvl w:ilvl="5" w:tplc="04090005" w:tentative="1">
+      <w:start w:val="1"/>
+      <w:numFmt w:val="bullet"/>
+      <w:lvlText w:val=""/>
+      <w:lvlJc w:val="left"/>
+      <w:pPr>
+        <w:ind w:left="4320" w:hanging="360"/>
+      </w:pPr>
+      <w:rPr>
+        <w:rFonts w:ascii="Wingdings" w:hAnsi="Wingdings" w:hint="default"/>
+      </w:rPr>
+    </w:lvl>
+    <w:lvl w:ilvl="6" w:tplc="04090001" w:tentative="1">
+      <w:start w:val="1"/>
+      <w:numFmt w:val="bullet"/>
+      <w:lvlText w:val=""/>
+      <w:lvlJc w:val="left"/>
+      <w:pPr>
+        <w:ind w:left="5040" w:hanging="360"/>
+      </w:pPr>
+      <w:rPr>
+        <w:rFonts w:ascii="Symbol" w:hAnsi="Symbol" w:hint="default"/>
+      </w:rPr>
+    </w:lvl>
+    <w:lvl w:ilvl="7" w:tplc="04090003" w:tentative="1">
+      <w:start w:val="1"/>
+      <w:numFmt w:val="bullet"/>
+      <w:lvlText w:val="o"/>
+      <w:lvlJc w:val="left"/>
+      <w:pPr>
+        <w:ind w:left="5760" w:hanging="360"/>
+      </w:pPr>
+      <w:rPr>
+        <w:rFonts w:ascii="Courier New" w:hAnsi="Courier New" w:hint="default"/>
+      </w:rPr>
+    </w:lvl>
+    <w:lvl w:ilvl="8" w:tplc="04090005" w:tentative="1">
+      <w:start w:val="1"/>
+      <w:numFmt w:val="bullet"/>
+      <w:lvlText w:val=""/>
+      <w:lvlJc w:val="left"/>
+      <w:pPr>
+        <w:ind w:left="6480" w:hanging="360"/>
+      </w:pPr>
+      <w:rPr>
+        <w:rFonts w:ascii="Wingdings" w:hAnsi="Wingdings" w:hint="default"/>
+      </w:rPr>
+    </w:lvl>
+  </w:abstractNum>
+  <w:abstractNum w:abstractNumId="3">
     <w:nsid w:val="280A3604"/>
     <w:multiLevelType w:val="hybridMultilevel"/>
     <w:tmpl w:val="D73E2454"/>
@@ -2204,7 +2440,93 @@
       </w:rPr>
     </w:lvl>
   </w:abstractNum>
-  <w:abstractNum w:abstractNumId="3">
+  <w:abstractNum w:abstractNumId="4">
+    <w:nsid w:val="4342085E"/>
+    <w:multiLevelType w:val="hybridMultilevel"/>
+    <w:tmpl w:val="4126AB98"/>
+    <w:lvl w:ilvl="0" w:tplc="0409000F">
+      <w:start w:val="1"/>
+      <w:numFmt w:val="decimal"/>
+      <w:lvlText w:val="%1."/>
+      <w:lvlJc w:val="left"/>
+      <w:pPr>
+        <w:ind w:left="720" w:hanging="360"/>
+      </w:pPr>
+    </w:lvl>
+    <w:lvl w:ilvl="1" w:tplc="04090019" w:tentative="1">
+      <w:start w:val="1"/>
+      <w:numFmt w:val="lowerLetter"/>
+      <w:lvlText w:val="%2."/>
+      <w:lvlJc w:val="left"/>
+      <w:pPr>
+        <w:ind w:left="1440" w:hanging="360"/>
+      </w:pPr>
+    </w:lvl>
+    <w:lvl w:ilvl="2" w:tplc="0409001B" w:tentative="1">
+      <w:start w:val="1"/>
+      <w:numFmt w:val="lowerRoman"/>
+      <w:lvlText w:val="%3."/>
+      <w:lvlJc w:val="right"/>
+      <w:pPr>
+        <w:ind w:left="2160" w:hanging="180"/>
+      </w:pPr>
+    </w:lvl>
+    <w:lvl w:ilvl="3" w:tplc="0409000F" w:tentative="1">
+      <w:start w:val="1"/>
+      <w:numFmt w:val="decimal"/>
+      <w:lvlText w:val="%4."/>
+      <w:lvlJc w:val="left"/>
+      <w:pPr>
+        <w:ind w:left="2880" w:hanging="360"/>
+      </w:pPr>
+    </w:lvl>
+    <w:lvl w:ilvl="4" w:tplc="04090019" w:tentative="1">
+      <w:start w:val="1"/>
+      <w:numFmt w:val="lowerLetter"/>
+      <w:lvlText w:val="%5."/>
+      <w:lvlJc w:val="left"/>
+      <w:pPr>
+        <w:ind w:left="3600" w:hanging="360"/>
+      </w:pPr>
+    </w:lvl>
+    <w:lvl w:ilvl="5" w:tplc="0409001B" w:tentative="1">
+      <w:start w:val="1"/>
+      <w:numFmt w:val="lowerRoman"/>
+      <w:lvlText w:val="%6."/>
+      <w:lvlJc w:val="right"/>
+      <w:pPr>
+        <w:ind w:left="4320" w:hanging="180"/>
+      </w:pPr>
+    </w:lvl>
+    <w:lvl w:ilvl="6" w:tplc="0409000F" w:tentative="1">
+      <w:start w:val="1"/>
+      <w:numFmt w:val="decimal"/>
+      <w:lvlText w:val="%7."/>
+      <w:lvlJc w:val="left"/>
+      <w:pPr>
+        <w:ind w:left="5040" w:hanging="360"/>
+      </w:pPr>
+    </w:lvl>
+    <w:lvl w:ilvl="7" w:tplc="04090019" w:tentative="1">
+      <w:start w:val="1"/>
+      <w:numFmt w:val="lowerLetter"/>
+      <w:lvlText w:val="%8."/>
+      <w:lvlJc w:val="left"/>
+      <w:pPr>
+        <w:ind w:left="5760" w:hanging="360"/>
+      </w:pPr>
+    </w:lvl>
+    <w:lvl w:ilvl="8" w:tplc="0409001B" w:tentative="1">
+      <w:start w:val="1"/>
+      <w:numFmt w:val="lowerRoman"/>
+      <w:lvlText w:val="%9."/>
+      <w:lvlJc w:val="right"/>
+      <w:pPr>
+        <w:ind w:left="6480" w:hanging="180"/>
+      </w:pPr>
+    </w:lvl>
+  </w:abstractNum>
+  <w:abstractNum w:abstractNumId="5">
     <w:nsid w:val="45662EAA"/>
     <w:multiLevelType w:val="hybridMultilevel"/>
     <w:tmpl w:val="C27ED030"/>
@@ -2317,7 +2639,7 @@
       </w:rPr>
     </w:lvl>
   </w:abstractNum>
-  <w:abstractNum w:abstractNumId="4">
+  <w:abstractNum w:abstractNumId="6">
     <w:nsid w:val="48E83A10"/>
     <w:multiLevelType w:val="hybridMultilevel"/>
     <w:tmpl w:val="01A45A2E"/>
@@ -2430,7 +2752,7 @@
       </w:rPr>
     </w:lvl>
   </w:abstractNum>
-  <w:abstractNum w:abstractNumId="5">
+  <w:abstractNum w:abstractNumId="7">
     <w:nsid w:val="4A6E29B8"/>
     <w:multiLevelType w:val="hybridMultilevel"/>
     <w:tmpl w:val="6CD0DD4C"/>
@@ -2543,7 +2865,7 @@
       </w:rPr>
     </w:lvl>
   </w:abstractNum>
-  <w:abstractNum w:abstractNumId="6">
+  <w:abstractNum w:abstractNumId="8">
     <w:nsid w:val="4D1C6E41"/>
     <w:multiLevelType w:val="hybridMultilevel"/>
     <w:tmpl w:val="0F64C5CC"/>
@@ -2656,7 +2978,7 @@
       </w:rPr>
     </w:lvl>
   </w:abstractNum>
-  <w:abstractNum w:abstractNumId="7">
+  <w:abstractNum w:abstractNumId="9">
     <w:nsid w:val="6988428B"/>
     <w:multiLevelType w:val="hybridMultilevel"/>
     <w:tmpl w:val="3696A0A0"/>
@@ -2769,7 +3091,7 @@
       </w:rPr>
     </w:lvl>
   </w:abstractNum>
-  <w:abstractNum w:abstractNumId="8">
+  <w:abstractNum w:abstractNumId="10">
     <w:nsid w:val="6FB37285"/>
     <w:multiLevelType w:val="hybridMultilevel"/>
     <w:tmpl w:val="50A2F14E"/>
@@ -2883,10 +3205,10 @@
     </w:lvl>
   </w:abstractNum>
   <w:num w:numId="1">
-    <w:abstractNumId w:val="5"/>
+    <w:abstractNumId w:val="7"/>
   </w:num>
   <w:num w:numId="2">
-    <w:abstractNumId w:val="8"/>
+    <w:abstractNumId w:val="10"/>
   </w:num>
   <w:num w:numId="3">
     <w:abstractNumId w:val="1"/>
@@ -2895,19 +3217,25 @@
     <w:abstractNumId w:val="0"/>
   </w:num>
   <w:num w:numId="5">
-    <w:abstractNumId w:val="2"/>
+    <w:abstractNumId w:val="3"/>
   </w:num>
   <w:num w:numId="6">
-    <w:abstractNumId w:val="7"/>
+    <w:abstractNumId w:val="9"/>
   </w:num>
   <w:num w:numId="7">
+    <w:abstractNumId w:val="6"/>
+  </w:num>
+  <w:num w:numId="8">
+    <w:abstractNumId w:val="8"/>
+  </w:num>
+  <w:num w:numId="9">
+    <w:abstractNumId w:val="5"/>
+  </w:num>
+  <w:num w:numId="10">
     <w:abstractNumId w:val="4"/>
   </w:num>
-  <w:num w:numId="8">
-    <w:abstractNumId w:val="6"/>
-  </w:num>
-  <w:num w:numId="9">
-    <w:abstractNumId w:val="3"/>
+  <w:num w:numId="11">
+    <w:abstractNumId w:val="2"/>
   </w:num>
 </w:numbering>
 </file>
@@ -3603,6 +3931,17 @@
       <w:lang w:val="cs-CZ"/>
     </w:rPr>
   </w:style>
+  <w:style w:type="character" w:styleId="Hyperlink">
+    <w:name w:val="Hyperlink"/>
+    <w:basedOn w:val="DefaultParagraphFont"/>
+    <w:uiPriority w:val="99"/>
+    <w:unhideWhenUsed/>
+    <w:rsid w:val="007C292A"/>
+    <w:rPr>
+      <w:color w:val="0000FF" w:themeColor="hyperlink"/>
+      <w:u w:val="single"/>
+    </w:rPr>
+  </w:style>
 </w:styles>
 </file>
 
@@ -4295,6 +4634,17 @@
       <w:rFonts w:asciiTheme="majorHAnsi" w:eastAsiaTheme="majorEastAsia" w:hAnsiTheme="majorHAnsi" w:cstheme="majorBidi"/>
       <w:color w:val="243F60" w:themeColor="accent1" w:themeShade="7F"/>
       <w:lang w:val="cs-CZ"/>
+    </w:rPr>
+  </w:style>
+  <w:style w:type="character" w:styleId="Hyperlink">
+    <w:name w:val="Hyperlink"/>
+    <w:basedOn w:val="DefaultParagraphFont"/>
+    <w:uiPriority w:val="99"/>
+    <w:unhideWhenUsed/>
+    <w:rsid w:val="007C292A"/>
+    <w:rPr>
+      <w:color w:val="0000FF" w:themeColor="hyperlink"/>
+      <w:u w:val="single"/>
     </w:rPr>
   </w:style>
 </w:styles>
@@ -4590,7 +4940,7 @@
 </file>
 
 <file path=customXml/itemProps1.xml><?xml version="1.0" encoding="utf-8"?>
-<ds:datastoreItem xmlns:ds="http://schemas.openxmlformats.org/officeDocument/2006/customXml" ds:itemID="{3D21E201-4A80-844A-8010-79A3484602FA}">
+<ds:datastoreItem xmlns:ds="http://schemas.openxmlformats.org/officeDocument/2006/customXml" ds:itemID="{A726DE93-B509-824B-A7D6-16A1C1C978B5}">
   <ds:schemaRefs>
     <ds:schemaRef ds:uri="http://schemas.openxmlformats.org/officeDocument/2006/bibliography"/>
   </ds:schemaRefs>

</xml_diff>